<commit_message>
Added notes about how to do G2/G3 arc moves
</commit_message>
<xml_diff>
--- a/Documentation/Overall Flow.docx
+++ b/Documentation/Overall Flow.docx
@@ -269,9 +269,6 @@
           <w:numId w:val="1"/>
         </w:numPr>
         <w:ind w:leftChars="0"/>
-        <w:rPr>
-          <w:rFonts w:hint="eastAsia"/>
-        </w:rPr>
       </w:pPr>
       <w:r>
         <w:rPr>
@@ -348,9 +345,6 @@
           <w:numId w:val="1"/>
         </w:numPr>
         <w:ind w:leftChars="0"/>
-        <w:rPr>
-          <w:rFonts w:hint="eastAsia"/>
-        </w:rPr>
       </w:pPr>
       <w:r>
         <w:rPr>
@@ -386,26 +380,9 @@
         <w:t xml:space="preserve"> with no action code.</w:t>
       </w:r>
     </w:p>
-    <w:p>
-      <w:pPr>
-        <w:rPr>
-          <w:rFonts w:hint="eastAsia"/>
-        </w:rPr>
-      </w:pPr>
-    </w:p>
-    <w:p>
-      <w:pPr>
-        <w:rPr>
-          <w:rFonts w:hint="eastAsia"/>
-        </w:rPr>
-      </w:pPr>
-    </w:p>
-    <w:p>
-      <w:pPr>
-        <w:rPr>
-          <w:rFonts w:hint="eastAsia"/>
-        </w:rPr>
-      </w:pPr>
+    <w:p/>
+    <w:p/>
+    <w:p>
       <w:r>
         <w:rPr>
           <w:rFonts w:hint="eastAsia"/>
@@ -428,19 +405,8 @@
         <w:t xml:space="preserve"> are implemented for 4-axes:</w:t>
       </w:r>
     </w:p>
-    <w:p>
-      <w:pPr>
-        <w:rPr>
-          <w:rFonts w:hint="eastAsia"/>
-        </w:rPr>
-      </w:pPr>
-    </w:p>
-    <w:p>
-      <w:pPr>
-        <w:rPr>
-          <w:rFonts w:hint="eastAsia"/>
-        </w:rPr>
-      </w:pPr>
+    <w:p/>
+    <w:p>
       <w:r>
         <w:rPr>
           <w:rFonts w:hint="eastAsia"/>
@@ -449,11 +415,6 @@
       </w:r>
     </w:p>
     <w:p>
-      <w:pPr>
-        <w:rPr>
-          <w:rFonts w:hint="eastAsia"/>
-        </w:rPr>
-      </w:pPr>
       <w:r>
         <w:rPr>
           <w:rFonts w:hint="eastAsia"/>
@@ -462,11 +423,6 @@
       </w:r>
     </w:p>
     <w:p>
-      <w:pPr>
-        <w:rPr>
-          <w:rFonts w:hint="eastAsia"/>
-        </w:rPr>
-      </w:pPr>
       <w:r>
         <w:rPr>
           <w:rFonts w:hint="eastAsia"/>
@@ -475,11 +431,6 @@
       </w:r>
     </w:p>
     <w:p>
-      <w:pPr>
-        <w:rPr>
-          <w:rFonts w:hint="eastAsia"/>
-        </w:rPr>
-      </w:pPr>
       <w:r>
         <w:rPr>
           <w:rFonts w:hint="eastAsia"/>
@@ -488,11 +439,6 @@
       </w:r>
     </w:p>
     <w:p>
-      <w:pPr>
-        <w:rPr>
-          <w:rFonts w:hint="eastAsia"/>
-        </w:rPr>
-      </w:pPr>
       <w:r>
         <w:rPr>
           <w:rFonts w:hint="eastAsia"/>
@@ -501,11 +447,6 @@
       </w:r>
     </w:p>
     <w:p>
-      <w:pPr>
-        <w:rPr>
-          <w:rFonts w:hint="eastAsia"/>
-        </w:rPr>
-      </w:pPr>
       <w:r>
         <w:rPr>
           <w:rFonts w:hint="eastAsia"/>
@@ -514,11 +455,6 @@
       </w:r>
     </w:p>
     <w:p>
-      <w:pPr>
-        <w:rPr>
-          <w:rFonts w:hint="eastAsia"/>
-        </w:rPr>
-      </w:pPr>
       <w:r>
         <w:rPr>
           <w:rFonts w:hint="eastAsia"/>
@@ -527,11 +463,6 @@
       </w:r>
     </w:p>
     <w:p>
-      <w:pPr>
-        <w:rPr>
-          <w:rFonts w:hint="eastAsia"/>
-        </w:rPr>
-      </w:pPr>
       <w:r>
         <w:rPr>
           <w:rFonts w:hint="eastAsia"/>
@@ -541,6 +472,141 @@
     </w:p>
     <w:p/>
     <w:p/>
+    <w:p/>
+    <w:p/>
+    <w:p>
+      <w:r>
+        <w:t>2015/3/5: How to add in G2/G3 support?</w:t>
+      </w:r>
+    </w:p>
+    <w:p/>
+    <w:p>
+      <w:r>
+        <w:t>Well, there are various forms of the G2/G3 arc move flavor.</w:t>
+      </w:r>
+    </w:p>
+    <w:p>
+      <w:r>
+        <w:t>Documented here:</w:t>
+      </w:r>
+    </w:p>
+    <w:p>
+      <w:hyperlink r:id="rId8" w:history="1">
+        <w:r>
+          <w:rPr>
+            <w:rStyle w:val="aa"/>
+          </w:rPr>
+          <w:t>http://www.cnccookbook.com/CCCNCGCodeArcsG02G03.htm</w:t>
+        </w:r>
+      </w:hyperlink>
+    </w:p>
+    <w:p/>
+    <w:p>
+      <w:r>
+        <w:t>Using I</w:t>
+      </w:r>
+      <w:proofErr w:type="gramStart"/>
+      <w:r>
+        <w:t>,J,K</w:t>
+      </w:r>
+      <w:proofErr w:type="gramEnd"/>
+      <w:r>
+        <w:t xml:space="preserve"> offsets:</w:t>
+      </w:r>
+    </w:p>
+    <w:p/>
+    <w:p>
+      <w:proofErr w:type="gramStart"/>
+      <w:r>
+        <w:t>The I</w:t>
+      </w:r>
+      <w:proofErr w:type="gramEnd"/>
+      <w:r>
+        <w:t xml:space="preserve"> and J specify relative coordinates from the </w:t>
+      </w:r>
+      <w:r>
+        <w:rPr>
+          <w:color w:val="FF0000"/>
+        </w:rPr>
+        <w:t>START POINT to the CENTER</w:t>
+      </w:r>
+      <w:r>
+        <w:t>.</w:t>
+      </w:r>
+    </w:p>
+    <w:p>
+      <w:r>
+        <w:t>So, say if I have:</w:t>
+      </w:r>
+    </w:p>
+    <w:p/>
+    <w:p>
+      <w:r>
+        <w:t>G01 X0.8096 Y1.2572 Z-0.0500</w:t>
+      </w:r>
+    </w:p>
+    <w:p>
+      <w:r>
+        <w:t>G03 X0.6304 Y1.1259 I-0.0096 J-0.1747</w:t>
+      </w:r>
+    </w:p>
+    <w:p/>
+    <w:p>
+      <w:r>
+        <w:t>I need to:</w:t>
+      </w:r>
+    </w:p>
+    <w:p>
+      <w:pPr>
+        <w:pStyle w:val="a3"/>
+        <w:numPr>
+          <w:ilvl w:val="0"/>
+          <w:numId w:val="2"/>
+        </w:numPr>
+        <w:ind w:leftChars="0"/>
+      </w:pPr>
+      <w:r>
+        <w:t>Remember the XY coordinates from the old move.</w:t>
+      </w:r>
+    </w:p>
+    <w:p>
+      <w:pPr>
+        <w:pStyle w:val="a3"/>
+        <w:numPr>
+          <w:ilvl w:val="0"/>
+          <w:numId w:val="2"/>
+        </w:numPr>
+        <w:ind w:leftChars="0"/>
+      </w:pPr>
+      <w:r>
+        <w:t xml:space="preserve">From new XY and old XY, we get D, </w:t>
+      </w:r>
+      <w:proofErr w:type="spellStart"/>
+      <w:r>
+        <w:t>pythag</w:t>
+      </w:r>
+      <w:proofErr w:type="spellEnd"/>
+      <w:r>
+        <w:t xml:space="preserve"> theorem.  From new IJ, we get R.</w:t>
+      </w:r>
+    </w:p>
+    <w:p>
+      <w:pPr>
+        <w:pStyle w:val="a3"/>
+        <w:ind w:leftChars="0" w:left="360"/>
+      </w:pPr>
+      <w:r>
+        <w:t xml:space="preserve">From D and R, we get theta, and from there we get </w:t>
+      </w:r>
+      <w:proofErr w:type="spellStart"/>
+      <w:r>
+        <w:t>travel_angle</w:t>
+      </w:r>
+      <w:proofErr w:type="spellEnd"/>
+      <w:r>
+        <w:t>.</w:t>
+      </w:r>
+    </w:p>
     <w:sectPr>
       <w:pgSz w:w="11906" w:h="16838"/>
       <w:pgMar w:top="1440" w:right="1800" w:bottom="1440" w:left="1800" w:header="851" w:footer="992" w:gutter="0"/>
@@ -592,6 +658,95 @@
 <file path=word/numbering.xml><?xml version="1.0" encoding="utf-8"?>
 <w:numbering xmlns:ve="http://schemas.openxmlformats.org/markup-compatibility/2006" xmlns:o="urn:schemas-microsoft-com:office:office" xmlns:r="http://schemas.openxmlformats.org/officeDocument/2006/relationships" xmlns:m="http://schemas.openxmlformats.org/officeDocument/2006/math" xmlns:v="urn:schemas-microsoft-com:vml" xmlns:wp="http://schemas.openxmlformats.org/drawingml/2006/wordprocessingDrawing" xmlns:w10="urn:schemas-microsoft-com:office:word" xmlns:w="http://schemas.openxmlformats.org/wordprocessingml/2006/main" xmlns:wne="http://schemas.microsoft.com/office/word/2006/wordml">
   <w:abstractNum w:abstractNumId="0">
+    <w:nsid w:val="2FE8055A"/>
+    <w:multiLevelType w:val="hybridMultilevel"/>
+    <w:tmpl w:val="22C2B738"/>
+    <w:lvl w:ilvl="0" w:tplc="B9126B4E">
+      <w:start w:val="1"/>
+      <w:numFmt w:val="decimal"/>
+      <w:lvlText w:val="%1."/>
+      <w:lvlJc w:val="left"/>
+      <w:pPr>
+        <w:ind w:left="360" w:hanging="360"/>
+      </w:pPr>
+      <w:rPr>
+        <w:rFonts w:hint="default"/>
+      </w:rPr>
+    </w:lvl>
+    <w:lvl w:ilvl="1" w:tplc="04090019" w:tentative="1">
+      <w:start w:val="1"/>
+      <w:numFmt w:val="ideographTraditional"/>
+      <w:lvlText w:val="%2、"/>
+      <w:lvlJc w:val="left"/>
+      <w:pPr>
+        <w:ind w:left="960" w:hanging="480"/>
+      </w:pPr>
+    </w:lvl>
+    <w:lvl w:ilvl="2" w:tplc="0409001B" w:tentative="1">
+      <w:start w:val="1"/>
+      <w:numFmt w:val="lowerRoman"/>
+      <w:lvlText w:val="%3."/>
+      <w:lvlJc w:val="right"/>
+      <w:pPr>
+        <w:ind w:left="1440" w:hanging="480"/>
+      </w:pPr>
+    </w:lvl>
+    <w:lvl w:ilvl="3" w:tplc="0409000F" w:tentative="1">
+      <w:start w:val="1"/>
+      <w:numFmt w:val="decimal"/>
+      <w:lvlText w:val="%4."/>
+      <w:lvlJc w:val="left"/>
+      <w:pPr>
+        <w:ind w:left="1920" w:hanging="480"/>
+      </w:pPr>
+    </w:lvl>
+    <w:lvl w:ilvl="4" w:tplc="04090019" w:tentative="1">
+      <w:start w:val="1"/>
+      <w:numFmt w:val="ideographTraditional"/>
+      <w:lvlText w:val="%5、"/>
+      <w:lvlJc w:val="left"/>
+      <w:pPr>
+        <w:ind w:left="2400" w:hanging="480"/>
+      </w:pPr>
+    </w:lvl>
+    <w:lvl w:ilvl="5" w:tplc="0409001B" w:tentative="1">
+      <w:start w:val="1"/>
+      <w:numFmt w:val="lowerRoman"/>
+      <w:lvlText w:val="%6."/>
+      <w:lvlJc w:val="right"/>
+      <w:pPr>
+        <w:ind w:left="2880" w:hanging="480"/>
+      </w:pPr>
+    </w:lvl>
+    <w:lvl w:ilvl="6" w:tplc="0409000F" w:tentative="1">
+      <w:start w:val="1"/>
+      <w:numFmt w:val="decimal"/>
+      <w:lvlText w:val="%7."/>
+      <w:lvlJc w:val="left"/>
+      <w:pPr>
+        <w:ind w:left="3360" w:hanging="480"/>
+      </w:pPr>
+    </w:lvl>
+    <w:lvl w:ilvl="7" w:tplc="04090019" w:tentative="1">
+      <w:start w:val="1"/>
+      <w:numFmt w:val="ideographTraditional"/>
+      <w:lvlText w:val="%8、"/>
+      <w:lvlJc w:val="left"/>
+      <w:pPr>
+        <w:ind w:left="3840" w:hanging="480"/>
+      </w:pPr>
+    </w:lvl>
+    <w:lvl w:ilvl="8" w:tplc="0409001B" w:tentative="1">
+      <w:start w:val="1"/>
+      <w:numFmt w:val="lowerRoman"/>
+      <w:lvlText w:val="%9."/>
+      <w:lvlJc w:val="right"/>
+      <w:pPr>
+        <w:ind w:left="4320" w:hanging="480"/>
+      </w:pPr>
+    </w:lvl>
+  </w:abstractNum>
+  <w:abstractNum w:abstractNumId="1">
     <w:nsid w:val="619672B8"/>
     <w:multiLevelType w:val="hybridMultilevel"/>
     <w:tmpl w:val="AF746C62"/>
@@ -681,6 +836,9 @@
     </w:lvl>
   </w:abstractNum>
   <w:num w:numId="1">
+    <w:abstractNumId w:val="1"/>
+  </w:num>
+  <w:num w:numId="2">
     <w:abstractNumId w:val="0"/>
   </w:num>
 </w:numbering>
@@ -976,6 +1134,17 @@
       <w:szCs w:val="20"/>
     </w:rPr>
   </w:style>
+  <w:style w:type="character" w:styleId="aa">
+    <w:name w:val="Hyperlink"/>
+    <w:basedOn w:val="a0"/>
+    <w:uiPriority w:val="99"/>
+    <w:unhideWhenUsed/>
+    <w:rsid w:val="00AE7DEF"/>
+    <w:rPr>
+      <w:color w:val="0000FF" w:themeColor="hyperlink"/>
+      <w:u w:val="single"/>
+    </w:rPr>
+  </w:style>
 </w:styles>
 </file>
 

</xml_diff>